<commit_message>
ºfeat: deliver document 2.0
</commit_message>
<xml_diff>
--- a/Documents/PRISMA_2020_flow_diagram_new_SRs_v1.docx
+++ b/Documents/PRISMA_2020_flow_diagram_new_SRs_v1.docx
@@ -1,6 +1,6 @@
 
 <file path=word/document.xml><?xml version="1.0" encoding="utf-8"?>
-<w:document xmlns:wpc="http://schemas.microsoft.com/office/word/2010/wordprocessingCanvas" xmlns:cx="http://schemas.microsoft.com/office/drawing/2014/chartex" xmlns:cx1="http://schemas.microsoft.com/office/drawing/2015/9/8/chartex" xmlns:cx2="http://schemas.microsoft.com/office/drawing/2015/10/21/chartex" xmlns:cx3="http://schemas.microsoft.com/office/drawing/2016/5/9/chartex" xmlns:cx4="http://schemas.microsoft.com/office/drawing/2016/5/10/chartex" xmlns:cx5="http://schemas.microsoft.com/office/drawing/2016/5/11/chartex" xmlns:cx6="http://schemas.microsoft.com/office/drawing/2016/5/12/chartex" xmlns:cx7="http://schemas.microsoft.com/office/drawing/2016/5/13/chartex" xmlns:cx8="http://schemas.microsoft.com/office/drawing/2016/5/14/chartex" xmlns:mc="http://schemas.openxmlformats.org/markup-compatibility/2006" xmlns:aink="http://schemas.microsoft.com/office/drawing/2016/ink" xmlns:am3d="http://schemas.microsoft.com/office/drawing/2017/model3d" xmlns:o="urn:schemas-microsoft-com:office:office" xmlns:oel="http://schemas.microsoft.com/office/2019/extlst" xmlns:r="http://schemas.openxmlformats.org/officeDocument/2006/relationships" xmlns:m="http://schemas.openxmlformats.org/officeDocument/2006/math" xmlns:v="urn:schemas-microsoft-com:vml" xmlns:wp14="http://schemas.microsoft.com/office/word/2010/wordprocessingDrawing" xmlns:wp="http://schemas.openxmlformats.org/drawingml/2006/wordprocessingDrawing" xmlns:w10="urn:schemas-microsoft-com:office:word" xmlns:w="http://schemas.openxmlformats.org/wordprocessingml/2006/main" xmlns:w14="http://schemas.microsoft.com/office/word/2010/wordml" xmlns:w15="http://schemas.microsoft.com/office/word/2012/wordml" xmlns:w16cex="http://schemas.microsoft.com/office/word/2018/wordml/cex" xmlns:w16cid="http://schemas.microsoft.com/office/word/2016/wordml/cid" xmlns:w16="http://schemas.microsoft.com/office/word/2018/wordml" xmlns:w16du="http://schemas.microsoft.com/office/word/2023/wordml/word16du" xmlns:w16sdtdh="http://schemas.microsoft.com/office/word/2020/wordml/sdtdatahash" xmlns:w16se="http://schemas.microsoft.com/office/word/2015/wordml/symex" xmlns:wpg="http://schemas.microsoft.com/office/word/2010/wordprocessingGroup" xmlns:wpi="http://schemas.microsoft.com/office/word/2010/wordprocessingInk" xmlns:wne="http://schemas.microsoft.com/office/word/2006/wordml" xmlns:wps="http://schemas.microsoft.com/office/word/2010/wordprocessingShape" mc:Ignorable="w14 w15 w16se w16cid w16 w16cex w16sdtdh w16du wp14">
+<w:document xmlns:wpc="http://schemas.microsoft.com/office/word/2010/wordprocessingCanvas" xmlns:cx="http://schemas.microsoft.com/office/drawing/2014/chartex" xmlns:cx1="http://schemas.microsoft.com/office/drawing/2015/9/8/chartex" xmlns:cx2="http://schemas.microsoft.com/office/drawing/2015/10/21/chartex" xmlns:cx3="http://schemas.microsoft.com/office/drawing/2016/5/9/chartex" xmlns:cx4="http://schemas.microsoft.com/office/drawing/2016/5/10/chartex" xmlns:cx5="http://schemas.microsoft.com/office/drawing/2016/5/11/chartex" xmlns:cx6="http://schemas.microsoft.com/office/drawing/2016/5/12/chartex" xmlns:cx7="http://schemas.microsoft.com/office/drawing/2016/5/13/chartex" xmlns:cx8="http://schemas.microsoft.com/office/drawing/2016/5/14/chartex" xmlns:mc="http://schemas.openxmlformats.org/markup-compatibility/2006" xmlns:aink="http://schemas.microsoft.com/office/drawing/2016/ink" xmlns:am3d="http://schemas.microsoft.com/office/drawing/2017/model3d" xmlns:o="urn:schemas-microsoft-com:office:office" xmlns:oel="http://schemas.microsoft.com/office/2019/extlst" xmlns:r="http://schemas.openxmlformats.org/officeDocument/2006/relationships" xmlns:m="http://schemas.openxmlformats.org/officeDocument/2006/math" xmlns:v="urn:schemas-microsoft-com:vml" xmlns:wp14="http://schemas.microsoft.com/office/word/2010/wordprocessingDrawing" xmlns:wp="http://schemas.openxmlformats.org/drawingml/2006/wordprocessingDrawing" xmlns:w10="urn:schemas-microsoft-com:office:word" xmlns:w="http://schemas.openxmlformats.org/wordprocessingml/2006/main" xmlns:w14="http://schemas.microsoft.com/office/word/2010/wordml" xmlns:w15="http://schemas.microsoft.com/office/word/2012/wordml" xmlns:w16cex="http://schemas.microsoft.com/office/word/2018/wordml/cex" xmlns:w16cid="http://schemas.microsoft.com/office/word/2016/wordml/cid" xmlns:w16="http://schemas.microsoft.com/office/word/2018/wordml" xmlns:w16du="http://schemas.microsoft.com/office/word/2023/wordml/word16du" xmlns:w16sdtdh="http://schemas.microsoft.com/office/word/2020/wordml/sdtdatahash" xmlns:w16sdtfl="http://schemas.microsoft.com/office/word/2024/wordml/sdtformatlock" xmlns:w16se="http://schemas.microsoft.com/office/word/2015/wordml/symex" xmlns:wpg="http://schemas.microsoft.com/office/word/2010/wordprocessingGroup" xmlns:wpi="http://schemas.microsoft.com/office/word/2010/wordprocessingInk" xmlns:wne="http://schemas.microsoft.com/office/word/2006/wordml" xmlns:wps="http://schemas.microsoft.com/office/word/2010/wordprocessingShape" mc:Ignorable="w14 w15 w16se w16cid w16 w16cex w16sdtdh w16sdtfl w16du wp14">
   <w:body>
     <w:p>
       <w:pPr>
@@ -682,7 +682,25 @@
                                 <w:sz w:val="18"/>
                                 <w:szCs w:val="20"/>
                               </w:rPr>
-                              <w:t>Google Scholar (n = 211)</w:t>
+                              <w:t xml:space="preserve">Google Scholar (n = </w:t>
+                            </w:r>
+                            <w:r>
+                              <w:rPr>
+                                <w:rFonts w:ascii="Arial" w:hAnsi="Arial" w:cs="Arial"/>
+                                <w:color w:val="000000" w:themeColor="text1"/>
+                                <w:sz w:val="18"/>
+                                <w:szCs w:val="20"/>
+                              </w:rPr>
+                              <w:t>80</w:t>
+                            </w:r>
+                            <w:r>
+                              <w:rPr>
+                                <w:rFonts w:ascii="Arial" w:hAnsi="Arial" w:cs="Arial"/>
+                                <w:color w:val="000000" w:themeColor="text1"/>
+                                <w:sz w:val="18"/>
+                                <w:szCs w:val="20"/>
+                              </w:rPr>
+                              <w:t>)</w:t>
                             </w:r>
                           </w:p>
                           <w:p>
@@ -706,7 +724,37 @@
                                 <w:szCs w:val="20"/>
                                 <w:lang w:val="pt-PT"/>
                               </w:rPr>
-                              <w:t>ACM Digital Library (n = 32)</w:t>
+                              <w:t xml:space="preserve">ACM Digital </w:t>
+                            </w:r>
+                            <w:r>
+                              <w:rPr>
+                                <w:rFonts w:ascii="Arial" w:hAnsi="Arial" w:cs="Arial"/>
+                                <w:color w:val="000000" w:themeColor="text1"/>
+                                <w:sz w:val="18"/>
+                                <w:szCs w:val="20"/>
+                                <w:lang w:val="pt-PT"/>
+                              </w:rPr>
+                              <w:t xml:space="preserve">Library (n = </w:t>
+                            </w:r>
+                            <w:r>
+                              <w:rPr>
+                                <w:rFonts w:ascii="Arial" w:hAnsi="Arial" w:cs="Arial"/>
+                                <w:color w:val="000000" w:themeColor="text1"/>
+                                <w:sz w:val="18"/>
+                                <w:szCs w:val="20"/>
+                                <w:lang w:val="pt-PT"/>
+                              </w:rPr>
+                              <w:t>4</w:t>
+                            </w:r>
+                            <w:r>
+                              <w:rPr>
+                                <w:rFonts w:ascii="Arial" w:hAnsi="Arial" w:cs="Arial"/>
+                                <w:color w:val="000000" w:themeColor="text1"/>
+                                <w:sz w:val="18"/>
+                                <w:szCs w:val="20"/>
+                                <w:lang w:val="pt-PT"/>
+                              </w:rPr>
+                              <w:t>)</w:t>
                             </w:r>
                           </w:p>
                           <w:p>
@@ -730,7 +778,27 @@
                                 <w:szCs w:val="20"/>
                                 <w:lang w:val="en-US"/>
                               </w:rPr>
-                              <w:t>B-on (n =188)</w:t>
+                              <w:t>B-on (n =</w:t>
+                            </w:r>
+                            <w:r>
+                              <w:rPr>
+                                <w:rFonts w:ascii="Arial" w:hAnsi="Arial" w:cs="Arial"/>
+                                <w:color w:val="000000" w:themeColor="text1"/>
+                                <w:sz w:val="18"/>
+                                <w:szCs w:val="20"/>
+                                <w:lang w:val="en-US"/>
+                              </w:rPr>
+                              <w:t>9</w:t>
+                            </w:r>
+                            <w:r>
+                              <w:rPr>
+                                <w:rFonts w:ascii="Arial" w:hAnsi="Arial" w:cs="Arial"/>
+                                <w:color w:val="000000" w:themeColor="text1"/>
+                                <w:sz w:val="18"/>
+                                <w:szCs w:val="20"/>
+                                <w:lang w:val="en-US"/>
+                              </w:rPr>
+                              <w:t>)</w:t>
                             </w:r>
                           </w:p>
                           <w:p>
@@ -798,7 +866,25 @@
                                 <w:sz w:val="18"/>
                                 <w:szCs w:val="20"/>
                               </w:rPr>
-                              <w:t>Registers (n = 431)</w:t>
+                              <w:t xml:space="preserve">Registers (n = </w:t>
+                            </w:r>
+                            <w:r>
+                              <w:rPr>
+                                <w:rFonts w:ascii="Arial" w:hAnsi="Arial" w:cs="Arial"/>
+                                <w:color w:val="000000" w:themeColor="text1"/>
+                                <w:sz w:val="18"/>
+                                <w:szCs w:val="20"/>
+                              </w:rPr>
+                              <w:t>93</w:t>
+                            </w:r>
+                            <w:r>
+                              <w:rPr>
+                                <w:rFonts w:ascii="Arial" w:hAnsi="Arial" w:cs="Arial"/>
+                                <w:color w:val="000000" w:themeColor="text1"/>
+                                <w:sz w:val="18"/>
+                                <w:szCs w:val="20"/>
+                              </w:rPr>
+                              <w:t>)</w:t>
                             </w:r>
                           </w:p>
                           <w:p>
@@ -900,7 +986,25 @@
                           <w:sz w:val="18"/>
                           <w:szCs w:val="20"/>
                         </w:rPr>
-                        <w:t>Google Scholar (n = 211)</w:t>
+                        <w:t xml:space="preserve">Google Scholar (n = </w:t>
+                      </w:r>
+                      <w:r>
+                        <w:rPr>
+                          <w:rFonts w:ascii="Arial" w:hAnsi="Arial" w:cs="Arial"/>
+                          <w:color w:val="000000" w:themeColor="text1"/>
+                          <w:sz w:val="18"/>
+                          <w:szCs w:val="20"/>
+                        </w:rPr>
+                        <w:t>80</w:t>
+                      </w:r>
+                      <w:r>
+                        <w:rPr>
+                          <w:rFonts w:ascii="Arial" w:hAnsi="Arial" w:cs="Arial"/>
+                          <w:color w:val="000000" w:themeColor="text1"/>
+                          <w:sz w:val="18"/>
+                          <w:szCs w:val="20"/>
+                        </w:rPr>
+                        <w:t>)</w:t>
                       </w:r>
                     </w:p>
                     <w:p>
@@ -924,7 +1028,37 @@
                           <w:szCs w:val="20"/>
                           <w:lang w:val="pt-PT"/>
                         </w:rPr>
-                        <w:t>ACM Digital Library (n = 32)</w:t>
+                        <w:t xml:space="preserve">ACM Digital </w:t>
+                      </w:r>
+                      <w:r>
+                        <w:rPr>
+                          <w:rFonts w:ascii="Arial" w:hAnsi="Arial" w:cs="Arial"/>
+                          <w:color w:val="000000" w:themeColor="text1"/>
+                          <w:sz w:val="18"/>
+                          <w:szCs w:val="20"/>
+                          <w:lang w:val="pt-PT"/>
+                        </w:rPr>
+                        <w:t xml:space="preserve">Library (n = </w:t>
+                      </w:r>
+                      <w:r>
+                        <w:rPr>
+                          <w:rFonts w:ascii="Arial" w:hAnsi="Arial" w:cs="Arial"/>
+                          <w:color w:val="000000" w:themeColor="text1"/>
+                          <w:sz w:val="18"/>
+                          <w:szCs w:val="20"/>
+                          <w:lang w:val="pt-PT"/>
+                        </w:rPr>
+                        <w:t>4</w:t>
+                      </w:r>
+                      <w:r>
+                        <w:rPr>
+                          <w:rFonts w:ascii="Arial" w:hAnsi="Arial" w:cs="Arial"/>
+                          <w:color w:val="000000" w:themeColor="text1"/>
+                          <w:sz w:val="18"/>
+                          <w:szCs w:val="20"/>
+                          <w:lang w:val="pt-PT"/>
+                        </w:rPr>
+                        <w:t>)</w:t>
                       </w:r>
                     </w:p>
                     <w:p>
@@ -948,7 +1082,27 @@
                           <w:szCs w:val="20"/>
                           <w:lang w:val="en-US"/>
                         </w:rPr>
-                        <w:t>B-on (n =188)</w:t>
+                        <w:t>B-on (n =</w:t>
+                      </w:r>
+                      <w:r>
+                        <w:rPr>
+                          <w:rFonts w:ascii="Arial" w:hAnsi="Arial" w:cs="Arial"/>
+                          <w:color w:val="000000" w:themeColor="text1"/>
+                          <w:sz w:val="18"/>
+                          <w:szCs w:val="20"/>
+                          <w:lang w:val="en-US"/>
+                        </w:rPr>
+                        <w:t>9</w:t>
+                      </w:r>
+                      <w:r>
+                        <w:rPr>
+                          <w:rFonts w:ascii="Arial" w:hAnsi="Arial" w:cs="Arial"/>
+                          <w:color w:val="000000" w:themeColor="text1"/>
+                          <w:sz w:val="18"/>
+                          <w:szCs w:val="20"/>
+                          <w:lang w:val="en-US"/>
+                        </w:rPr>
+                        <w:t>)</w:t>
                       </w:r>
                     </w:p>
                     <w:p>
@@ -1016,7 +1170,25 @@
                           <w:sz w:val="18"/>
                           <w:szCs w:val="20"/>
                         </w:rPr>
-                        <w:t>Registers (n = 431)</w:t>
+                        <w:t xml:space="preserve">Registers (n = </w:t>
+                      </w:r>
+                      <w:r>
+                        <w:rPr>
+                          <w:rFonts w:ascii="Arial" w:hAnsi="Arial" w:cs="Arial"/>
+                          <w:color w:val="000000" w:themeColor="text1"/>
+                          <w:sz w:val="18"/>
+                          <w:szCs w:val="20"/>
+                        </w:rPr>
+                        <w:t>93</w:t>
+                      </w:r>
+                      <w:r>
+                        <w:rPr>
+                          <w:rFonts w:ascii="Arial" w:hAnsi="Arial" w:cs="Arial"/>
+                          <w:color w:val="000000" w:themeColor="text1"/>
+                          <w:sz w:val="18"/>
+                          <w:szCs w:val="20"/>
+                        </w:rPr>
+                        <w:t>)</w:t>
                       </w:r>
                     </w:p>
                     <w:p>
@@ -1534,7 +1706,25 @@
                                 <w:sz w:val="18"/>
                                 <w:szCs w:val="20"/>
                               </w:rPr>
-                              <w:t>(n =429)</w:t>
+                              <w:t>(n =</w:t>
+                            </w:r>
+                            <w:r>
+                              <w:rPr>
+                                <w:rFonts w:ascii="Arial" w:hAnsi="Arial" w:cs="Arial"/>
+                                <w:color w:val="000000" w:themeColor="text1"/>
+                                <w:sz w:val="18"/>
+                                <w:szCs w:val="20"/>
+                              </w:rPr>
+                              <w:t>93</w:t>
+                            </w:r>
+                            <w:r>
+                              <w:rPr>
+                                <w:rFonts w:ascii="Arial" w:hAnsi="Arial" w:cs="Arial"/>
+                                <w:color w:val="000000" w:themeColor="text1"/>
+                                <w:sz w:val="18"/>
+                                <w:szCs w:val="20"/>
+                              </w:rPr>
+                              <w:t>)</w:t>
                             </w:r>
                           </w:p>
                           <w:p>
@@ -1612,7 +1802,25 @@
                           <w:sz w:val="18"/>
                           <w:szCs w:val="20"/>
                         </w:rPr>
-                        <w:t>(n =429)</w:t>
+                        <w:t>(n =</w:t>
+                      </w:r>
+                      <w:r>
+                        <w:rPr>
+                          <w:rFonts w:ascii="Arial" w:hAnsi="Arial" w:cs="Arial"/>
+                          <w:color w:val="000000" w:themeColor="text1"/>
+                          <w:sz w:val="18"/>
+                          <w:szCs w:val="20"/>
+                        </w:rPr>
+                        <w:t>93</w:t>
+                      </w:r>
+                      <w:r>
+                        <w:rPr>
+                          <w:rFonts w:ascii="Arial" w:hAnsi="Arial" w:cs="Arial"/>
+                          <w:color w:val="000000" w:themeColor="text1"/>
+                          <w:sz w:val="18"/>
+                          <w:szCs w:val="20"/>
+                        </w:rPr>
+                        <w:t>)</w:t>
                       </w:r>
                     </w:p>
                     <w:p>
@@ -1781,7 +1989,7 @@
                                 <w:sz w:val="18"/>
                                 <w:szCs w:val="20"/>
                               </w:rPr>
-                              <w:t>384</w:t>
+                              <w:t>69</w:t>
                             </w:r>
                             <w:r>
                               <w:rPr>
@@ -1909,7 +2117,7 @@
                           <w:sz w:val="18"/>
                           <w:szCs w:val="20"/>
                         </w:rPr>
-                        <w:t>384</w:t>
+                        <w:t>69</w:t>
                       </w:r>
                       <w:r>
                         <w:rPr>
@@ -2188,7 +2396,7 @@
                                 <w:sz w:val="18"/>
                                 <w:szCs w:val="20"/>
                               </w:rPr>
-                              <w:t>45</w:t>
+                              <w:t>24</w:t>
                             </w:r>
                             <w:r>
                               <w:rPr>
@@ -2334,7 +2542,7 @@
                           <w:sz w:val="18"/>
                           <w:szCs w:val="20"/>
                         </w:rPr>
-                        <w:t>45</w:t>
+                        <w:t>24</w:t>
                       </w:r>
                       <w:r>
                         <w:rPr>
@@ -3018,6 +3226,235 @@
         <mc:AlternateContent>
           <mc:Choice Requires="wps">
             <w:drawing>
+              <wp:anchor distT="0" distB="0" distL="114300" distR="114300" simplePos="0" relativeHeight="251671552" behindDoc="0" locked="0" layoutInCell="1" allowOverlap="1" wp14:anchorId="0A6784D8" wp14:editId="72971F3F">
+                <wp:simplePos x="0" y="0"/>
+                <wp:positionH relativeFrom="column">
+                  <wp:posOffset>3057277</wp:posOffset>
+                </wp:positionH>
+                <wp:positionV relativeFrom="paragraph">
+                  <wp:posOffset>11900</wp:posOffset>
+                </wp:positionV>
+                <wp:extent cx="1887220" cy="532738"/>
+                <wp:effectExtent l="0" t="0" r="17780" b="20320"/>
+                <wp:wrapNone/>
+                <wp:docPr id="9" name="Rectangle 9"/>
+                <wp:cNvGraphicFramePr/>
+                <a:graphic xmlns:a="http://schemas.openxmlformats.org/drawingml/2006/main">
+                  <a:graphicData uri="http://schemas.microsoft.com/office/word/2010/wordprocessingShape">
+                    <wps:wsp>
+                      <wps:cNvSpPr/>
+                      <wps:spPr>
+                        <a:xfrm>
+                          <a:off x="0" y="0"/>
+                          <a:ext cx="1887220" cy="532738"/>
+                        </a:xfrm>
+                        <a:prstGeom prst="rect">
+                          <a:avLst/>
+                        </a:prstGeom>
+                        <a:noFill/>
+                        <a:ln>
+                          <a:solidFill>
+                            <a:schemeClr val="tx1"/>
+                          </a:solidFill>
+                        </a:ln>
+                      </wps:spPr>
+                      <wps:style>
+                        <a:lnRef idx="2">
+                          <a:schemeClr val="accent1">
+                            <a:shade val="50000"/>
+                          </a:schemeClr>
+                        </a:lnRef>
+                        <a:fillRef idx="1">
+                          <a:schemeClr val="accent1"/>
+                        </a:fillRef>
+                        <a:effectRef idx="0">
+                          <a:schemeClr val="accent1"/>
+                        </a:effectRef>
+                        <a:fontRef idx="minor">
+                          <a:schemeClr val="lt1"/>
+                        </a:fontRef>
+                      </wps:style>
+                      <wps:txbx>
+                        <w:txbxContent>
+                          <w:p>
+                            <w:pPr>
+                              <w:pStyle w:val="Contedodamoldura"/>
+                              <w:spacing w:after="0" w:line="240" w:lineRule="auto"/>
+                              <w:rPr>
+                                <w:rFonts w:ascii="Arial" w:hAnsi="Arial" w:cs="Arial"/>
+                                <w:color w:val="000000" w:themeColor="text1"/>
+                                <w:sz w:val="18"/>
+                                <w:szCs w:val="20"/>
+                              </w:rPr>
+                            </w:pPr>
+                            <w:r>
+                              <w:rPr>
+                                <w:rFonts w:ascii="Arial" w:hAnsi="Arial" w:cs="Arial"/>
+                                <w:color w:val="000000" w:themeColor="text1"/>
+                                <w:sz w:val="18"/>
+                                <w:szCs w:val="20"/>
+                              </w:rPr>
+                              <w:t>Reports excluded:</w:t>
+                            </w:r>
+                          </w:p>
+                          <w:p>
+                            <w:pPr>
+                              <w:pStyle w:val="Contedodamoldura"/>
+                              <w:spacing w:after="0" w:line="240" w:lineRule="auto"/>
+                              <w:ind w:left="284"/>
+                              <w:rPr>
+                                <w:rFonts w:ascii="Arial" w:hAnsi="Arial" w:cs="Arial"/>
+                                <w:color w:val="000000" w:themeColor="text1"/>
+                                <w:sz w:val="18"/>
+                                <w:szCs w:val="20"/>
+                              </w:rPr>
+                            </w:pPr>
+                            <w:r>
+                              <w:rPr>
+                                <w:rFonts w:ascii="Arial" w:hAnsi="Arial" w:cs="Arial"/>
+                                <w:color w:val="000000" w:themeColor="text1"/>
+                                <w:sz w:val="18"/>
+                                <w:szCs w:val="20"/>
+                              </w:rPr>
+                              <w:t>Irrelevant</w:t>
+                            </w:r>
+                            <w:r>
+                              <w:rPr>
+                                <w:rFonts w:ascii="Arial" w:hAnsi="Arial" w:cs="Arial"/>
+                                <w:color w:val="000000" w:themeColor="text1"/>
+                                <w:sz w:val="18"/>
+                                <w:szCs w:val="20"/>
+                              </w:rPr>
+                              <w:t xml:space="preserve"> (n =1</w:t>
+                            </w:r>
+                            <w:r>
+                              <w:rPr>
+                                <w:rFonts w:ascii="Arial" w:hAnsi="Arial" w:cs="Arial"/>
+                                <w:color w:val="000000" w:themeColor="text1"/>
+                                <w:sz w:val="18"/>
+                                <w:szCs w:val="20"/>
+                              </w:rPr>
+                              <w:t>2</w:t>
+                            </w:r>
+                            <w:r>
+                              <w:rPr>
+                                <w:rFonts w:ascii="Arial" w:hAnsi="Arial" w:cs="Arial"/>
+                                <w:color w:val="000000" w:themeColor="text1"/>
+                                <w:sz w:val="18"/>
+                                <w:szCs w:val="20"/>
+                              </w:rPr>
+                              <w:t>)</w:t>
+                            </w:r>
+                          </w:p>
+                        </w:txbxContent>
+                      </wps:txbx>
+                      <wps:bodyPr rot="0" spcFirstLastPara="0" vertOverflow="overflow" horzOverflow="overflow" vert="horz" wrap="square" lIns="91440" tIns="45720" rIns="91440" bIns="45720" numCol="1" spcCol="0" rtlCol="0" fromWordArt="0" anchor="ctr" anchorCtr="0" forceAA="0" compatLnSpc="1">
+                        <a:prstTxWarp prst="textNoShape">
+                          <a:avLst/>
+                        </a:prstTxWarp>
+                        <a:noAutofit/>
+                      </wps:bodyPr>
+                    </wps:wsp>
+                  </a:graphicData>
+                </a:graphic>
+                <wp14:sizeRelH relativeFrom="margin">
+                  <wp14:pctWidth>0</wp14:pctWidth>
+                </wp14:sizeRelH>
+                <wp14:sizeRelV relativeFrom="margin">
+                  <wp14:pctHeight>0</wp14:pctHeight>
+                </wp14:sizeRelV>
+              </wp:anchor>
+            </w:drawing>
+          </mc:Choice>
+          <mc:Fallback>
+            <w:pict>
+              <v:rect w14:anchorId="0A6784D8" id="Rectangle 9" o:spid="_x0000_s1035" style="position:absolute;margin-left:240.75pt;margin-top:.95pt;width:148.6pt;height:41.95pt;z-index:251671552;visibility:visible;mso-wrap-style:square;mso-width-percent:0;mso-height-percent:0;mso-wrap-distance-left:9pt;mso-wrap-distance-top:0;mso-wrap-distance-right:9pt;mso-wrap-distance-bottom:0;mso-position-horizontal:absolute;mso-position-horizontal-relative:text;mso-position-vertical:absolute;mso-position-vertical-relative:text;mso-width-percent:0;mso-height-percent:0;mso-width-relative:margin;mso-height-relative:margin;v-text-anchor:middle" o:gfxdata="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" filled="f" strokecolor="black [3213]" strokeweight="1pt">
+                <v:textbox>
+                  <w:txbxContent>
+                    <w:p>
+                      <w:pPr>
+                        <w:pStyle w:val="Contedodamoldura"/>
+                        <w:spacing w:after="0" w:line="240" w:lineRule="auto"/>
+                        <w:rPr>
+                          <w:rFonts w:ascii="Arial" w:hAnsi="Arial" w:cs="Arial"/>
+                          <w:color w:val="000000" w:themeColor="text1"/>
+                          <w:sz w:val="18"/>
+                          <w:szCs w:val="20"/>
+                        </w:rPr>
+                      </w:pPr>
+                      <w:r>
+                        <w:rPr>
+                          <w:rFonts w:ascii="Arial" w:hAnsi="Arial" w:cs="Arial"/>
+                          <w:color w:val="000000" w:themeColor="text1"/>
+                          <w:sz w:val="18"/>
+                          <w:szCs w:val="20"/>
+                        </w:rPr>
+                        <w:t>Reports excluded:</w:t>
+                      </w:r>
+                    </w:p>
+                    <w:p>
+                      <w:pPr>
+                        <w:pStyle w:val="Contedodamoldura"/>
+                        <w:spacing w:after="0" w:line="240" w:lineRule="auto"/>
+                        <w:ind w:left="284"/>
+                        <w:rPr>
+                          <w:rFonts w:ascii="Arial" w:hAnsi="Arial" w:cs="Arial"/>
+                          <w:color w:val="000000" w:themeColor="text1"/>
+                          <w:sz w:val="18"/>
+                          <w:szCs w:val="20"/>
+                        </w:rPr>
+                      </w:pPr>
+                      <w:r>
+                        <w:rPr>
+                          <w:rFonts w:ascii="Arial" w:hAnsi="Arial" w:cs="Arial"/>
+                          <w:color w:val="000000" w:themeColor="text1"/>
+                          <w:sz w:val="18"/>
+                          <w:szCs w:val="20"/>
+                        </w:rPr>
+                        <w:t>Irrelevant</w:t>
+                      </w:r>
+                      <w:r>
+                        <w:rPr>
+                          <w:rFonts w:ascii="Arial" w:hAnsi="Arial" w:cs="Arial"/>
+                          <w:color w:val="000000" w:themeColor="text1"/>
+                          <w:sz w:val="18"/>
+                          <w:szCs w:val="20"/>
+                        </w:rPr>
+                        <w:t xml:space="preserve"> (n =1</w:t>
+                      </w:r>
+                      <w:r>
+                        <w:rPr>
+                          <w:rFonts w:ascii="Arial" w:hAnsi="Arial" w:cs="Arial"/>
+                          <w:color w:val="000000" w:themeColor="text1"/>
+                          <w:sz w:val="18"/>
+                          <w:szCs w:val="20"/>
+                        </w:rPr>
+                        <w:t>2</w:t>
+                      </w:r>
+                      <w:r>
+                        <w:rPr>
+                          <w:rFonts w:ascii="Arial" w:hAnsi="Arial" w:cs="Arial"/>
+                          <w:color w:val="000000" w:themeColor="text1"/>
+                          <w:sz w:val="18"/>
+                          <w:szCs w:val="20"/>
+                        </w:rPr>
+                        <w:t>)</w:t>
+                      </w:r>
+                    </w:p>
+                  </w:txbxContent>
+                </v:textbox>
+              </v:rect>
+            </w:pict>
+          </mc:Fallback>
+        </mc:AlternateContent>
+      </w:r>
+      <w:r>
+        <w:rPr>
+          <w:noProof/>
+        </w:rPr>
+        <mc:AlternateContent>
+          <mc:Choice Requires="wps">
+            <w:drawing>
               <wp:anchor distT="0" distB="0" distL="114300" distR="114300" simplePos="0" relativeHeight="251685888" behindDoc="0" locked="0" layoutInCell="1" allowOverlap="1" wp14:anchorId="2DFD1A2A" wp14:editId="19818E9F">
                 <wp:simplePos x="0" y="0"/>
                 <wp:positionH relativeFrom="column">
@@ -3087,7 +3524,7 @@
         <mc:AlternateContent>
           <mc:Choice Requires="wps">
             <w:drawing>
-              <wp:anchor distT="0" distB="0" distL="114300" distR="114300" simplePos="0" relativeHeight="251670528" behindDoc="0" locked="0" layoutInCell="1" allowOverlap="1" wp14:anchorId="256BB765" wp14:editId="30676A58">
+              <wp:anchor distT="0" distB="0" distL="114300" distR="114300" simplePos="0" relativeHeight="251670528" behindDoc="0" locked="0" layoutInCell="1" allowOverlap="1" wp14:anchorId="256BB765" wp14:editId="3844B7B6">
                 <wp:simplePos x="0" y="0"/>
                 <wp:positionH relativeFrom="column">
                   <wp:posOffset>561975</wp:posOffset>
@@ -3246,7 +3683,7 @@
                                 <w:sz w:val="18"/>
                                 <w:szCs w:val="20"/>
                               </w:rPr>
-                              <w:t>45</w:t>
+                              <w:t>24</w:t>
                             </w:r>
                             <w:r>
                               <w:rPr>
@@ -3280,7 +3717,7 @@
           </mc:Choice>
           <mc:Fallback>
             <w:pict>
-              <v:rect w14:anchorId="256BB765" id="Rectangle 8" o:spid="_x0000_s1035" style="position:absolute;margin-left:44.25pt;margin-top:1.05pt;width:148.6pt;height:41.45pt;z-index:251670528;visibility:visible;mso-wrap-style:square;mso-width-percent:0;mso-height-percent:0;mso-wrap-distance-left:9pt;mso-wrap-distance-top:0;mso-wrap-distance-right:9pt;mso-wrap-distance-bottom:0;mso-position-horizontal:absolute;mso-position-horizontal-relative:text;mso-position-vertical:absolute;mso-position-vertical-relative:text;mso-width-percent:0;mso-height-percent:0;mso-width-relative:margin;mso-height-relative:margin;v-text-anchor:middle" o:gfxdata="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" filled="f" strokecolor="black [3213]" strokeweight="1pt">
+              <v:rect w14:anchorId="256BB765" id="Rectangle 8" o:spid="_x0000_s1036" style="position:absolute;margin-left:44.25pt;margin-top:1.05pt;width:148.6pt;height:41.45pt;z-index:251670528;visibility:visible;mso-wrap-style:square;mso-width-percent:0;mso-height-percent:0;mso-wrap-distance-left:9pt;mso-wrap-distance-top:0;mso-wrap-distance-right:9pt;mso-wrap-distance-bottom:0;mso-position-horizontal:absolute;mso-position-horizontal-relative:text;mso-position-vertical:absolute;mso-position-vertical-relative:text;mso-width-percent:0;mso-height-percent:0;mso-width-relative:margin;mso-height-relative:margin;v-text-anchor:middle" o:gfxdata="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" filled="f" strokecolor="black [3213]" strokeweight="1pt">
                 <v:textbox>
                   <w:txbxContent>
                     <w:p>
@@ -3392,7 +3829,7 @@
                           <w:sz w:val="18"/>
                           <w:szCs w:val="20"/>
                         </w:rPr>
-                        <w:t>45</w:t>
+                        <w:t>24</w:t>
                       </w:r>
                       <w:r>
                         <w:rPr>
@@ -3403,289 +3840,6 @@
                         </w:rPr>
                         <w:t>)</w:t>
                       </w:r>
-                    </w:p>
-                  </w:txbxContent>
-                </v:textbox>
-              </v:rect>
-            </w:pict>
-          </mc:Fallback>
-        </mc:AlternateContent>
-      </w:r>
-      <w:r>
-        <w:rPr>
-          <w:noProof/>
-        </w:rPr>
-        <mc:AlternateContent>
-          <mc:Choice Requires="wps">
-            <w:drawing>
-              <wp:anchor distT="0" distB="0" distL="114300" distR="114300" simplePos="0" relativeHeight="251671552" behindDoc="0" locked="0" layoutInCell="1" allowOverlap="1" wp14:anchorId="0A6784D8" wp14:editId="406001E6">
-                <wp:simplePos x="0" y="0"/>
-                <wp:positionH relativeFrom="column">
-                  <wp:posOffset>3057525</wp:posOffset>
-                </wp:positionH>
-                <wp:positionV relativeFrom="paragraph">
-                  <wp:posOffset>10795</wp:posOffset>
-                </wp:positionV>
-                <wp:extent cx="1887220" cy="1133475"/>
-                <wp:effectExtent l="0" t="0" r="17780" b="28575"/>
-                <wp:wrapNone/>
-                <wp:docPr id="9" name="Rectangle 9"/>
-                <wp:cNvGraphicFramePr/>
-                <a:graphic xmlns:a="http://schemas.openxmlformats.org/drawingml/2006/main">
-                  <a:graphicData uri="http://schemas.microsoft.com/office/word/2010/wordprocessingShape">
-                    <wps:wsp>
-                      <wps:cNvSpPr/>
-                      <wps:spPr>
-                        <a:xfrm>
-                          <a:off x="0" y="0"/>
-                          <a:ext cx="1887220" cy="1133475"/>
-                        </a:xfrm>
-                        <a:prstGeom prst="rect">
-                          <a:avLst/>
-                        </a:prstGeom>
-                        <a:noFill/>
-                        <a:ln>
-                          <a:solidFill>
-                            <a:schemeClr val="tx1"/>
-                          </a:solidFill>
-                        </a:ln>
-                      </wps:spPr>
-                      <wps:style>
-                        <a:lnRef idx="2">
-                          <a:schemeClr val="accent1">
-                            <a:shade val="50000"/>
-                          </a:schemeClr>
-                        </a:lnRef>
-                        <a:fillRef idx="1">
-                          <a:schemeClr val="accent1"/>
-                        </a:fillRef>
-                        <a:effectRef idx="0">
-                          <a:schemeClr val="accent1"/>
-                        </a:effectRef>
-                        <a:fontRef idx="minor">
-                          <a:schemeClr val="lt1"/>
-                        </a:fontRef>
-                      </wps:style>
-                      <wps:txbx>
-                        <w:txbxContent>
-                          <w:p>
-                            <w:pPr>
-                              <w:pStyle w:val="Contedodamoldura"/>
-                              <w:spacing w:after="0" w:line="240" w:lineRule="auto"/>
-                              <w:rPr>
-                                <w:rFonts w:ascii="Arial" w:hAnsi="Arial" w:cs="Arial"/>
-                                <w:color w:val="000000" w:themeColor="text1"/>
-                                <w:sz w:val="18"/>
-                                <w:szCs w:val="20"/>
-                              </w:rPr>
-                            </w:pPr>
-                            <w:r>
-                              <w:rPr>
-                                <w:rFonts w:ascii="Arial" w:hAnsi="Arial" w:cs="Arial"/>
-                                <w:color w:val="000000" w:themeColor="text1"/>
-                                <w:sz w:val="18"/>
-                                <w:szCs w:val="20"/>
-                              </w:rPr>
-                              <w:t>Reports excluded:</w:t>
-                            </w:r>
-                          </w:p>
-                          <w:p>
-                            <w:pPr>
-                              <w:pStyle w:val="Contedodamoldura"/>
-                              <w:spacing w:after="0" w:line="240" w:lineRule="auto"/>
-                              <w:ind w:left="284"/>
-                              <w:rPr>
-                                <w:rFonts w:ascii="Arial" w:hAnsi="Arial" w:cs="Arial"/>
-                                <w:color w:val="000000" w:themeColor="text1"/>
-                                <w:sz w:val="18"/>
-                                <w:szCs w:val="20"/>
-                              </w:rPr>
-                            </w:pPr>
-                            <w:r>
-                              <w:rPr>
-                                <w:rFonts w:ascii="Arial" w:hAnsi="Arial" w:cs="Arial"/>
-                                <w:color w:val="000000" w:themeColor="text1"/>
-                                <w:sz w:val="18"/>
-                                <w:szCs w:val="20"/>
-                              </w:rPr>
-                              <w:t>Not connected to the theme (n =</w:t>
-                            </w:r>
-                            <w:proofErr w:type="gramStart"/>
-                            <w:r>
-                              <w:rPr>
-                                <w:rFonts w:ascii="Arial" w:hAnsi="Arial" w:cs="Arial"/>
-                                <w:color w:val="000000" w:themeColor="text1"/>
-                                <w:sz w:val="18"/>
-                                <w:szCs w:val="20"/>
-                              </w:rPr>
-                              <w:t>18 )</w:t>
-                            </w:r>
-                            <w:proofErr w:type="gramEnd"/>
-                          </w:p>
-                          <w:p>
-                            <w:pPr>
-                              <w:pStyle w:val="Contedodamoldura"/>
-                              <w:spacing w:after="0" w:line="240" w:lineRule="auto"/>
-                              <w:ind w:left="284"/>
-                              <w:rPr>
-                                <w:rFonts w:ascii="Arial" w:hAnsi="Arial" w:cs="Arial"/>
-                                <w:color w:val="000000" w:themeColor="text1"/>
-                                <w:sz w:val="18"/>
-                                <w:szCs w:val="20"/>
-                              </w:rPr>
-                            </w:pPr>
-                            <w:r>
-                              <w:rPr>
-                                <w:rFonts w:ascii="Arial" w:hAnsi="Arial" w:cs="Arial"/>
-                                <w:color w:val="000000" w:themeColor="text1"/>
-                                <w:sz w:val="18"/>
-                                <w:szCs w:val="20"/>
-                              </w:rPr>
-                              <w:t>Couldn’t</w:t>
-                            </w:r>
-                            <w:r>
-                              <w:rPr>
-                                <w:rFonts w:ascii="Arial" w:hAnsi="Arial" w:cs="Arial"/>
-                                <w:color w:val="000000" w:themeColor="text1"/>
-                                <w:sz w:val="18"/>
-                                <w:szCs w:val="20"/>
-                              </w:rPr>
-                              <w:t xml:space="preserve"> Retrieve PDF (n = 3)</w:t>
-                            </w:r>
-                          </w:p>
-                          <w:p>
-                            <w:pPr>
-                              <w:spacing w:after="0" w:line="240" w:lineRule="auto"/>
-                              <w:ind w:left="284"/>
-                              <w:rPr>
-                                <w:rFonts w:ascii="Arial" w:hAnsi="Arial" w:cs="Arial"/>
-                                <w:color w:val="000000" w:themeColor="text1"/>
-                                <w:sz w:val="18"/>
-                                <w:szCs w:val="20"/>
-                              </w:rPr>
-                            </w:pPr>
-                          </w:p>
-                        </w:txbxContent>
-                      </wps:txbx>
-                      <wps:bodyPr rot="0" spcFirstLastPara="0" vertOverflow="overflow" horzOverflow="overflow" vert="horz" wrap="square" lIns="91440" tIns="45720" rIns="91440" bIns="45720" numCol="1" spcCol="0" rtlCol="0" fromWordArt="0" anchor="ctr" anchorCtr="0" forceAA="0" compatLnSpc="1">
-                        <a:prstTxWarp prst="textNoShape">
-                          <a:avLst/>
-                        </a:prstTxWarp>
-                        <a:noAutofit/>
-                      </wps:bodyPr>
-                    </wps:wsp>
-                  </a:graphicData>
-                </a:graphic>
-                <wp14:sizeRelH relativeFrom="margin">
-                  <wp14:pctWidth>0</wp14:pctWidth>
-                </wp14:sizeRelH>
-                <wp14:sizeRelV relativeFrom="margin">
-                  <wp14:pctHeight>0</wp14:pctHeight>
-                </wp14:sizeRelV>
-              </wp:anchor>
-            </w:drawing>
-          </mc:Choice>
-          <mc:Fallback>
-            <w:pict>
-              <v:rect w14:anchorId="0A6784D8" id="Rectangle 9" o:spid="_x0000_s1036" style="position:absolute;margin-left:240.75pt;margin-top:.85pt;width:148.6pt;height:89.25pt;z-index:251671552;visibility:visible;mso-wrap-style:square;mso-width-percent:0;mso-height-percent:0;mso-wrap-distance-left:9pt;mso-wrap-distance-top:0;mso-wrap-distance-right:9pt;mso-wrap-distance-bottom:0;mso-position-horizontal:absolute;mso-position-horizontal-relative:text;mso-position-vertical:absolute;mso-position-vertical-relative:text;mso-width-percent:0;mso-height-percent:0;mso-width-relative:margin;mso-height-relative:margin;v-text-anchor:middle" o:gfxdata="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" filled="f" strokecolor="black [3213]" strokeweight="1pt">
-                <v:textbox>
-                  <w:txbxContent>
-                    <w:p>
-                      <w:pPr>
-                        <w:pStyle w:val="Contedodamoldura"/>
-                        <w:spacing w:after="0" w:line="240" w:lineRule="auto"/>
-                        <w:rPr>
-                          <w:rFonts w:ascii="Arial" w:hAnsi="Arial" w:cs="Arial"/>
-                          <w:color w:val="000000" w:themeColor="text1"/>
-                          <w:sz w:val="18"/>
-                          <w:szCs w:val="20"/>
-                        </w:rPr>
-                      </w:pPr>
-                      <w:r>
-                        <w:rPr>
-                          <w:rFonts w:ascii="Arial" w:hAnsi="Arial" w:cs="Arial"/>
-                          <w:color w:val="000000" w:themeColor="text1"/>
-                          <w:sz w:val="18"/>
-                          <w:szCs w:val="20"/>
-                        </w:rPr>
-                        <w:t>Reports excluded:</w:t>
-                      </w:r>
-                    </w:p>
-                    <w:p>
-                      <w:pPr>
-                        <w:pStyle w:val="Contedodamoldura"/>
-                        <w:spacing w:after="0" w:line="240" w:lineRule="auto"/>
-                        <w:ind w:left="284"/>
-                        <w:rPr>
-                          <w:rFonts w:ascii="Arial" w:hAnsi="Arial" w:cs="Arial"/>
-                          <w:color w:val="000000" w:themeColor="text1"/>
-                          <w:sz w:val="18"/>
-                          <w:szCs w:val="20"/>
-                        </w:rPr>
-                      </w:pPr>
-                      <w:r>
-                        <w:rPr>
-                          <w:rFonts w:ascii="Arial" w:hAnsi="Arial" w:cs="Arial"/>
-                          <w:color w:val="000000" w:themeColor="text1"/>
-                          <w:sz w:val="18"/>
-                          <w:szCs w:val="20"/>
-                        </w:rPr>
-                        <w:t>Not connected to the theme (n =</w:t>
-                      </w:r>
-                      <w:proofErr w:type="gramStart"/>
-                      <w:r>
-                        <w:rPr>
-                          <w:rFonts w:ascii="Arial" w:hAnsi="Arial" w:cs="Arial"/>
-                          <w:color w:val="000000" w:themeColor="text1"/>
-                          <w:sz w:val="18"/>
-                          <w:szCs w:val="20"/>
-                        </w:rPr>
-                        <w:t>18 )</w:t>
-                      </w:r>
-                      <w:proofErr w:type="gramEnd"/>
-                    </w:p>
-                    <w:p>
-                      <w:pPr>
-                        <w:pStyle w:val="Contedodamoldura"/>
-                        <w:spacing w:after="0" w:line="240" w:lineRule="auto"/>
-                        <w:ind w:left="284"/>
-                        <w:rPr>
-                          <w:rFonts w:ascii="Arial" w:hAnsi="Arial" w:cs="Arial"/>
-                          <w:color w:val="000000" w:themeColor="text1"/>
-                          <w:sz w:val="18"/>
-                          <w:szCs w:val="20"/>
-                        </w:rPr>
-                      </w:pPr>
-                      <w:r>
-                        <w:rPr>
-                          <w:rFonts w:ascii="Arial" w:hAnsi="Arial" w:cs="Arial"/>
-                          <w:color w:val="000000" w:themeColor="text1"/>
-                          <w:sz w:val="18"/>
-                          <w:szCs w:val="20"/>
-                        </w:rPr>
-                        <w:t>Couldn’t</w:t>
-                      </w:r>
-                      <w:r>
-                        <w:rPr>
-                          <w:rFonts w:ascii="Arial" w:hAnsi="Arial" w:cs="Arial"/>
-                          <w:color w:val="000000" w:themeColor="text1"/>
-                          <w:sz w:val="18"/>
-                          <w:szCs w:val="20"/>
-                        </w:rPr>
-                        <w:t xml:space="preserve"> Retrieve PDF (n = 3)</w:t>
-                      </w:r>
-                    </w:p>
-                    <w:p>
-                      <w:pPr>
-                        <w:spacing w:after="0" w:line="240" w:lineRule="auto"/>
-                        <w:ind w:left="284"/>
-                        <w:rPr>
-                          <w:rFonts w:ascii="Arial" w:hAnsi="Arial" w:cs="Arial"/>
-                          <w:color w:val="000000" w:themeColor="text1"/>
-                          <w:sz w:val="18"/>
-                          <w:szCs w:val="20"/>
-                        </w:rPr>
-                      </w:pPr>
                     </w:p>
                   </w:txbxContent>
                 </v:textbox>
@@ -3894,7 +4048,25 @@
                                 <w:sz w:val="18"/>
                                 <w:szCs w:val="20"/>
                               </w:rPr>
-                              <w:t>(n = 24)</w:t>
+                              <w:t xml:space="preserve">(n = </w:t>
+                            </w:r>
+                            <w:r>
+                              <w:rPr>
+                                <w:rFonts w:ascii="Arial" w:hAnsi="Arial" w:cs="Arial"/>
+                                <w:color w:val="000000" w:themeColor="text1"/>
+                                <w:sz w:val="18"/>
+                                <w:szCs w:val="20"/>
+                              </w:rPr>
+                              <w:t>12</w:t>
+                            </w:r>
+                            <w:r>
+                              <w:rPr>
+                                <w:rFonts w:ascii="Arial" w:hAnsi="Arial" w:cs="Arial"/>
+                                <w:color w:val="000000" w:themeColor="text1"/>
+                                <w:sz w:val="18"/>
+                                <w:szCs w:val="20"/>
+                              </w:rPr>
+                              <w:t>)</w:t>
                             </w:r>
                           </w:p>
                           <w:p>
@@ -3936,7 +4108,25 @@
                                 <w:sz w:val="18"/>
                                 <w:szCs w:val="20"/>
                               </w:rPr>
-                              <w:t>(n = 24)</w:t>
+                              <w:t xml:space="preserve">(n = </w:t>
+                            </w:r>
+                            <w:r>
+                              <w:rPr>
+                                <w:rFonts w:ascii="Arial" w:hAnsi="Arial" w:cs="Arial"/>
+                                <w:color w:val="000000" w:themeColor="text1"/>
+                                <w:sz w:val="18"/>
+                                <w:szCs w:val="20"/>
+                              </w:rPr>
+                              <w:t>12</w:t>
+                            </w:r>
+                            <w:r>
+                              <w:rPr>
+                                <w:rFonts w:ascii="Arial" w:hAnsi="Arial" w:cs="Arial"/>
+                                <w:color w:val="000000" w:themeColor="text1"/>
+                                <w:sz w:val="18"/>
+                                <w:szCs w:val="20"/>
+                              </w:rPr>
+                              <w:t>)</w:t>
                             </w:r>
                           </w:p>
                           <w:p>
@@ -4014,7 +4204,25 @@
                           <w:sz w:val="18"/>
                           <w:szCs w:val="20"/>
                         </w:rPr>
-                        <w:t>(n = 24)</w:t>
+                        <w:t xml:space="preserve">(n = </w:t>
+                      </w:r>
+                      <w:r>
+                        <w:rPr>
+                          <w:rFonts w:ascii="Arial" w:hAnsi="Arial" w:cs="Arial"/>
+                          <w:color w:val="000000" w:themeColor="text1"/>
+                          <w:sz w:val="18"/>
+                          <w:szCs w:val="20"/>
+                        </w:rPr>
+                        <w:t>12</w:t>
+                      </w:r>
+                      <w:r>
+                        <w:rPr>
+                          <w:rFonts w:ascii="Arial" w:hAnsi="Arial" w:cs="Arial"/>
+                          <w:color w:val="000000" w:themeColor="text1"/>
+                          <w:sz w:val="18"/>
+                          <w:szCs w:val="20"/>
+                        </w:rPr>
+                        <w:t>)</w:t>
                       </w:r>
                     </w:p>
                     <w:p>
@@ -4056,7 +4264,25 @@
                           <w:sz w:val="18"/>
                           <w:szCs w:val="20"/>
                         </w:rPr>
-                        <w:t>(n = 24)</w:t>
+                        <w:t xml:space="preserve">(n = </w:t>
+                      </w:r>
+                      <w:r>
+                        <w:rPr>
+                          <w:rFonts w:ascii="Arial" w:hAnsi="Arial" w:cs="Arial"/>
+                          <w:color w:val="000000" w:themeColor="text1"/>
+                          <w:sz w:val="18"/>
+                          <w:szCs w:val="20"/>
+                        </w:rPr>
+                        <w:t>12</w:t>
+                      </w:r>
+                      <w:r>
+                        <w:rPr>
+                          <w:rFonts w:ascii="Arial" w:hAnsi="Arial" w:cs="Arial"/>
+                          <w:color w:val="000000" w:themeColor="text1"/>
+                          <w:sz w:val="18"/>
+                          <w:szCs w:val="20"/>
+                        </w:rPr>
+                        <w:t>)</w:t>
                       </w:r>
                     </w:p>
                     <w:p>
@@ -4629,7 +4855,7 @@
 </file>
 
 <file path=word/endnotes.xml><?xml version="1.0" encoding="utf-8"?>
-<w:endnotes xmlns:wpc="http://schemas.microsoft.com/office/word/2010/wordprocessingCanvas" xmlns:cx="http://schemas.microsoft.com/office/drawing/2014/chartex" xmlns:cx1="http://schemas.microsoft.com/office/drawing/2015/9/8/chartex" xmlns:cx2="http://schemas.microsoft.com/office/drawing/2015/10/21/chartex" xmlns:cx3="http://schemas.microsoft.com/office/drawing/2016/5/9/chartex" xmlns:cx4="http://schemas.microsoft.com/office/drawing/2016/5/10/chartex" xmlns:cx5="http://schemas.microsoft.com/office/drawing/2016/5/11/chartex" xmlns:cx6="http://schemas.microsoft.com/office/drawing/2016/5/12/chartex" xmlns:cx7="http://schemas.microsoft.com/office/drawing/2016/5/13/chartex" xmlns:cx8="http://schemas.microsoft.com/office/drawing/2016/5/14/chartex" xmlns:mc="http://schemas.openxmlformats.org/markup-compatibility/2006" xmlns:aink="http://schemas.microsoft.com/office/drawing/2016/ink" xmlns:am3d="http://schemas.microsoft.com/office/drawing/2017/model3d" xmlns:o="urn:schemas-microsoft-com:office:office" xmlns:oel="http://schemas.microsoft.com/office/2019/extlst" xmlns:r="http://schemas.openxmlformats.org/officeDocument/2006/relationships" xmlns:m="http://schemas.openxmlformats.org/officeDocument/2006/math" xmlns:v="urn:schemas-microsoft-com:vml" xmlns:wp14="http://schemas.microsoft.com/office/word/2010/wordprocessingDrawing" xmlns:wp="http://schemas.openxmlformats.org/drawingml/2006/wordprocessingDrawing" xmlns:w10="urn:schemas-microsoft-com:office:word" xmlns:w="http://schemas.openxmlformats.org/wordprocessingml/2006/main" xmlns:w14="http://schemas.microsoft.com/office/word/2010/wordml" xmlns:w15="http://schemas.microsoft.com/office/word/2012/wordml" xmlns:w16cex="http://schemas.microsoft.com/office/word/2018/wordml/cex" xmlns:w16cid="http://schemas.microsoft.com/office/word/2016/wordml/cid" xmlns:w16="http://schemas.microsoft.com/office/word/2018/wordml" xmlns:w16du="http://schemas.microsoft.com/office/word/2023/wordml/word16du" xmlns:w16sdtdh="http://schemas.microsoft.com/office/word/2020/wordml/sdtdatahash" xmlns:w16se="http://schemas.microsoft.com/office/word/2015/wordml/symex" xmlns:wpg="http://schemas.microsoft.com/office/word/2010/wordprocessingGroup" xmlns:wpi="http://schemas.microsoft.com/office/word/2010/wordprocessingInk" xmlns:wne="http://schemas.microsoft.com/office/word/2006/wordml" xmlns:wps="http://schemas.microsoft.com/office/word/2010/wordprocessingShape" mc:Ignorable="w14 w15 w16se w16cid w16 w16cex w16sdtdh w16du wp14">
+<w:endnotes xmlns:wpc="http://schemas.microsoft.com/office/word/2010/wordprocessingCanvas" xmlns:cx="http://schemas.microsoft.com/office/drawing/2014/chartex" xmlns:cx1="http://schemas.microsoft.com/office/drawing/2015/9/8/chartex" xmlns:cx2="http://schemas.microsoft.com/office/drawing/2015/10/21/chartex" xmlns:cx3="http://schemas.microsoft.com/office/drawing/2016/5/9/chartex" xmlns:cx4="http://schemas.microsoft.com/office/drawing/2016/5/10/chartex" xmlns:cx5="http://schemas.microsoft.com/office/drawing/2016/5/11/chartex" xmlns:cx6="http://schemas.microsoft.com/office/drawing/2016/5/12/chartex" xmlns:cx7="http://schemas.microsoft.com/office/drawing/2016/5/13/chartex" xmlns:cx8="http://schemas.microsoft.com/office/drawing/2016/5/14/chartex" xmlns:mc="http://schemas.openxmlformats.org/markup-compatibility/2006" xmlns:aink="http://schemas.microsoft.com/office/drawing/2016/ink" xmlns:am3d="http://schemas.microsoft.com/office/drawing/2017/model3d" xmlns:o="urn:schemas-microsoft-com:office:office" xmlns:oel="http://schemas.microsoft.com/office/2019/extlst" xmlns:r="http://schemas.openxmlformats.org/officeDocument/2006/relationships" xmlns:m="http://schemas.openxmlformats.org/officeDocument/2006/math" xmlns:v="urn:schemas-microsoft-com:vml" xmlns:wp14="http://schemas.microsoft.com/office/word/2010/wordprocessingDrawing" xmlns:wp="http://schemas.openxmlformats.org/drawingml/2006/wordprocessingDrawing" xmlns:w10="urn:schemas-microsoft-com:office:word" xmlns:w="http://schemas.openxmlformats.org/wordprocessingml/2006/main" xmlns:w14="http://schemas.microsoft.com/office/word/2010/wordml" xmlns:w15="http://schemas.microsoft.com/office/word/2012/wordml" xmlns:w16cex="http://schemas.microsoft.com/office/word/2018/wordml/cex" xmlns:w16cid="http://schemas.microsoft.com/office/word/2016/wordml/cid" xmlns:w16="http://schemas.microsoft.com/office/word/2018/wordml" xmlns:w16du="http://schemas.microsoft.com/office/word/2023/wordml/word16du" xmlns:w16sdtdh="http://schemas.microsoft.com/office/word/2020/wordml/sdtdatahash" xmlns:w16sdtfl="http://schemas.microsoft.com/office/word/2024/wordml/sdtformatlock" xmlns:w16se="http://schemas.microsoft.com/office/word/2015/wordml/symex" xmlns:wpg="http://schemas.microsoft.com/office/word/2010/wordprocessingGroup" xmlns:wpi="http://schemas.microsoft.com/office/word/2010/wordprocessingInk" xmlns:wne="http://schemas.microsoft.com/office/word/2006/wordml" xmlns:wps="http://schemas.microsoft.com/office/word/2010/wordprocessingShape" mc:Ignorable="w14 w15 w16se w16cid w16 w16cex w16sdtdh w16sdtfl w16du wp14">
   <w:endnote w:type="separator" w:id="-1">
     <w:p>
       <w:pPr>
@@ -4654,7 +4880,7 @@
 </file>
 
 <file path=word/footnotes.xml><?xml version="1.0" encoding="utf-8"?>
-<w:footnotes xmlns:wpc="http://schemas.microsoft.com/office/word/2010/wordprocessingCanvas" xmlns:cx="http://schemas.microsoft.com/office/drawing/2014/chartex" xmlns:cx1="http://schemas.microsoft.com/office/drawing/2015/9/8/chartex" xmlns:cx2="http://schemas.microsoft.com/office/drawing/2015/10/21/chartex" xmlns:cx3="http://schemas.microsoft.com/office/drawing/2016/5/9/chartex" xmlns:cx4="http://schemas.microsoft.com/office/drawing/2016/5/10/chartex" xmlns:cx5="http://schemas.microsoft.com/office/drawing/2016/5/11/chartex" xmlns:cx6="http://schemas.microsoft.com/office/drawing/2016/5/12/chartex" xmlns:cx7="http://schemas.microsoft.com/office/drawing/2016/5/13/chartex" xmlns:cx8="http://schemas.microsoft.com/office/drawing/2016/5/14/chartex" xmlns:mc="http://schemas.openxmlformats.org/markup-compatibility/2006" xmlns:aink="http://schemas.microsoft.com/office/drawing/2016/ink" xmlns:am3d="http://schemas.microsoft.com/office/drawing/2017/model3d" xmlns:o="urn:schemas-microsoft-com:office:office" xmlns:oel="http://schemas.microsoft.com/office/2019/extlst" xmlns:r="http://schemas.openxmlformats.org/officeDocument/2006/relationships" xmlns:m="http://schemas.openxmlformats.org/officeDocument/2006/math" xmlns:v="urn:schemas-microsoft-com:vml" xmlns:wp14="http://schemas.microsoft.com/office/word/2010/wordprocessingDrawing" xmlns:wp="http://schemas.openxmlformats.org/drawingml/2006/wordprocessingDrawing" xmlns:w10="urn:schemas-microsoft-com:office:word" xmlns:w="http://schemas.openxmlformats.org/wordprocessingml/2006/main" xmlns:w14="http://schemas.microsoft.com/office/word/2010/wordml" xmlns:w15="http://schemas.microsoft.com/office/word/2012/wordml" xmlns:w16cex="http://schemas.microsoft.com/office/word/2018/wordml/cex" xmlns:w16cid="http://schemas.microsoft.com/office/word/2016/wordml/cid" xmlns:w16="http://schemas.microsoft.com/office/word/2018/wordml" xmlns:w16du="http://schemas.microsoft.com/office/word/2023/wordml/word16du" xmlns:w16sdtdh="http://schemas.microsoft.com/office/word/2020/wordml/sdtdatahash" xmlns:w16se="http://schemas.microsoft.com/office/word/2015/wordml/symex" xmlns:wpg="http://schemas.microsoft.com/office/word/2010/wordprocessingGroup" xmlns:wpi="http://schemas.microsoft.com/office/word/2010/wordprocessingInk" xmlns:wne="http://schemas.microsoft.com/office/word/2006/wordml" xmlns:wps="http://schemas.microsoft.com/office/word/2010/wordprocessingShape" mc:Ignorable="w14 w15 w16se w16cid w16 w16cex w16sdtdh w16du wp14">
+<w:footnotes xmlns:wpc="http://schemas.microsoft.com/office/word/2010/wordprocessingCanvas" xmlns:cx="http://schemas.microsoft.com/office/drawing/2014/chartex" xmlns:cx1="http://schemas.microsoft.com/office/drawing/2015/9/8/chartex" xmlns:cx2="http://schemas.microsoft.com/office/drawing/2015/10/21/chartex" xmlns:cx3="http://schemas.microsoft.com/office/drawing/2016/5/9/chartex" xmlns:cx4="http://schemas.microsoft.com/office/drawing/2016/5/10/chartex" xmlns:cx5="http://schemas.microsoft.com/office/drawing/2016/5/11/chartex" xmlns:cx6="http://schemas.microsoft.com/office/drawing/2016/5/12/chartex" xmlns:cx7="http://schemas.microsoft.com/office/drawing/2016/5/13/chartex" xmlns:cx8="http://schemas.microsoft.com/office/drawing/2016/5/14/chartex" xmlns:mc="http://schemas.openxmlformats.org/markup-compatibility/2006" xmlns:aink="http://schemas.microsoft.com/office/drawing/2016/ink" xmlns:am3d="http://schemas.microsoft.com/office/drawing/2017/model3d" xmlns:o="urn:schemas-microsoft-com:office:office" xmlns:oel="http://schemas.microsoft.com/office/2019/extlst" xmlns:r="http://schemas.openxmlformats.org/officeDocument/2006/relationships" xmlns:m="http://schemas.openxmlformats.org/officeDocument/2006/math" xmlns:v="urn:schemas-microsoft-com:vml" xmlns:wp14="http://schemas.microsoft.com/office/word/2010/wordprocessingDrawing" xmlns:wp="http://schemas.openxmlformats.org/drawingml/2006/wordprocessingDrawing" xmlns:w10="urn:schemas-microsoft-com:office:word" xmlns:w="http://schemas.openxmlformats.org/wordprocessingml/2006/main" xmlns:w14="http://schemas.microsoft.com/office/word/2010/wordml" xmlns:w15="http://schemas.microsoft.com/office/word/2012/wordml" xmlns:w16cex="http://schemas.microsoft.com/office/word/2018/wordml/cex" xmlns:w16cid="http://schemas.microsoft.com/office/word/2016/wordml/cid" xmlns:w16="http://schemas.microsoft.com/office/word/2018/wordml" xmlns:w16du="http://schemas.microsoft.com/office/word/2023/wordml/word16du" xmlns:w16sdtdh="http://schemas.microsoft.com/office/word/2020/wordml/sdtdatahash" xmlns:w16sdtfl="http://schemas.microsoft.com/office/word/2024/wordml/sdtformatlock" xmlns:w16se="http://schemas.microsoft.com/office/word/2015/wordml/symex" xmlns:wpg="http://schemas.microsoft.com/office/word/2010/wordprocessingGroup" xmlns:wpi="http://schemas.microsoft.com/office/word/2010/wordprocessingInk" xmlns:wne="http://schemas.microsoft.com/office/word/2006/wordml" xmlns:wps="http://schemas.microsoft.com/office/word/2010/wordprocessingShape" mc:Ignorable="w14 w15 w16se w16cid w16 w16cex w16sdtdh w16sdtfl w16du wp14">
   <w:footnote w:type="separator" w:id="-1">
     <w:p>
       <w:pPr>
@@ -4679,7 +4905,7 @@
 </file>
 
 <file path=word/header1.xml><?xml version="1.0" encoding="utf-8"?>
-<w:hdr xmlns:wpc="http://schemas.microsoft.com/office/word/2010/wordprocessingCanvas" xmlns:cx="http://schemas.microsoft.com/office/drawing/2014/chartex" xmlns:cx1="http://schemas.microsoft.com/office/drawing/2015/9/8/chartex" xmlns:cx2="http://schemas.microsoft.com/office/drawing/2015/10/21/chartex" xmlns:cx3="http://schemas.microsoft.com/office/drawing/2016/5/9/chartex" xmlns:cx4="http://schemas.microsoft.com/office/drawing/2016/5/10/chartex" xmlns:cx5="http://schemas.microsoft.com/office/drawing/2016/5/11/chartex" xmlns:cx6="http://schemas.microsoft.com/office/drawing/2016/5/12/chartex" xmlns:cx7="http://schemas.microsoft.com/office/drawing/2016/5/13/chartex" xmlns:cx8="http://schemas.microsoft.com/office/drawing/2016/5/14/chartex" xmlns:mc="http://schemas.openxmlformats.org/markup-compatibility/2006" xmlns:aink="http://schemas.microsoft.com/office/drawing/2016/ink" xmlns:am3d="http://schemas.microsoft.com/office/drawing/2017/model3d" xmlns:o="urn:schemas-microsoft-com:office:office" xmlns:oel="http://schemas.microsoft.com/office/2019/extlst" xmlns:r="http://schemas.openxmlformats.org/officeDocument/2006/relationships" xmlns:m="http://schemas.openxmlformats.org/officeDocument/2006/math" xmlns:v="urn:schemas-microsoft-com:vml" xmlns:wp14="http://schemas.microsoft.com/office/word/2010/wordprocessingDrawing" xmlns:wp="http://schemas.openxmlformats.org/drawingml/2006/wordprocessingDrawing" xmlns:w10="urn:schemas-microsoft-com:office:word" xmlns:w="http://schemas.openxmlformats.org/wordprocessingml/2006/main" xmlns:w14="http://schemas.microsoft.com/office/word/2010/wordml" xmlns:w15="http://schemas.microsoft.com/office/word/2012/wordml" xmlns:w16cex="http://schemas.microsoft.com/office/word/2018/wordml/cex" xmlns:w16cid="http://schemas.microsoft.com/office/word/2016/wordml/cid" xmlns:w16="http://schemas.microsoft.com/office/word/2018/wordml" xmlns:w16du="http://schemas.microsoft.com/office/word/2023/wordml/word16du" xmlns:w16sdtdh="http://schemas.microsoft.com/office/word/2020/wordml/sdtdatahash" xmlns:w16se="http://schemas.microsoft.com/office/word/2015/wordml/symex" xmlns:wpg="http://schemas.microsoft.com/office/word/2010/wordprocessingGroup" xmlns:wpi="http://schemas.microsoft.com/office/word/2010/wordprocessingInk" xmlns:wne="http://schemas.microsoft.com/office/word/2006/wordml" xmlns:wps="http://schemas.microsoft.com/office/word/2010/wordprocessingShape" mc:Ignorable="w14 w15 w16se w16cid w16 w16cex w16sdtdh w16du wp14">
+<w:hdr xmlns:wpc="http://schemas.microsoft.com/office/word/2010/wordprocessingCanvas" xmlns:cx="http://schemas.microsoft.com/office/drawing/2014/chartex" xmlns:cx1="http://schemas.microsoft.com/office/drawing/2015/9/8/chartex" xmlns:cx2="http://schemas.microsoft.com/office/drawing/2015/10/21/chartex" xmlns:cx3="http://schemas.microsoft.com/office/drawing/2016/5/9/chartex" xmlns:cx4="http://schemas.microsoft.com/office/drawing/2016/5/10/chartex" xmlns:cx5="http://schemas.microsoft.com/office/drawing/2016/5/11/chartex" xmlns:cx6="http://schemas.microsoft.com/office/drawing/2016/5/12/chartex" xmlns:cx7="http://schemas.microsoft.com/office/drawing/2016/5/13/chartex" xmlns:cx8="http://schemas.microsoft.com/office/drawing/2016/5/14/chartex" xmlns:mc="http://schemas.openxmlformats.org/markup-compatibility/2006" xmlns:aink="http://schemas.microsoft.com/office/drawing/2016/ink" xmlns:am3d="http://schemas.microsoft.com/office/drawing/2017/model3d" xmlns:o="urn:schemas-microsoft-com:office:office" xmlns:oel="http://schemas.microsoft.com/office/2019/extlst" xmlns:r="http://schemas.openxmlformats.org/officeDocument/2006/relationships" xmlns:m="http://schemas.openxmlformats.org/officeDocument/2006/math" xmlns:v="urn:schemas-microsoft-com:vml" xmlns:wp14="http://schemas.microsoft.com/office/word/2010/wordprocessingDrawing" xmlns:wp="http://schemas.openxmlformats.org/drawingml/2006/wordprocessingDrawing" xmlns:w10="urn:schemas-microsoft-com:office:word" xmlns:w="http://schemas.openxmlformats.org/wordprocessingml/2006/main" xmlns:w14="http://schemas.microsoft.com/office/word/2010/wordml" xmlns:w15="http://schemas.microsoft.com/office/word/2012/wordml" xmlns:w16cex="http://schemas.microsoft.com/office/word/2018/wordml/cex" xmlns:w16cid="http://schemas.microsoft.com/office/word/2016/wordml/cid" xmlns:w16="http://schemas.microsoft.com/office/word/2018/wordml" xmlns:w16du="http://schemas.microsoft.com/office/word/2023/wordml/word16du" xmlns:w16sdtdh="http://schemas.microsoft.com/office/word/2020/wordml/sdtdatahash" xmlns:w16sdtfl="http://schemas.microsoft.com/office/word/2024/wordml/sdtformatlock" xmlns:w16se="http://schemas.microsoft.com/office/word/2015/wordml/symex" xmlns:wpg="http://schemas.microsoft.com/office/word/2010/wordprocessingGroup" xmlns:wpi="http://schemas.microsoft.com/office/word/2010/wordprocessingInk" xmlns:wne="http://schemas.microsoft.com/office/word/2006/wordml" xmlns:wps="http://schemas.microsoft.com/office/word/2010/wordprocessingShape" mc:Ignorable="w14 w15 w16se w16cid w16 w16cex w16sdtdh w16sdtfl w16du wp14">
   <w:p>
     <w:pPr>
       <w:spacing w:after="0" w:line="240" w:lineRule="auto"/>
@@ -4728,7 +4954,7 @@
 </file>
 
 <file path=word/styles.xml><?xml version="1.0" encoding="utf-8"?>
-<w:styles xmlns:mc="http://schemas.openxmlformats.org/markup-compatibility/2006" xmlns:r="http://schemas.openxmlformats.org/officeDocument/2006/relationships" xmlns:w="http://schemas.openxmlformats.org/wordprocessingml/2006/main" xmlns:w14="http://schemas.microsoft.com/office/word/2010/wordml" xmlns:w15="http://schemas.microsoft.com/office/word/2012/wordml" xmlns:w16cex="http://schemas.microsoft.com/office/word/2018/wordml/cex" xmlns:w16cid="http://schemas.microsoft.com/office/word/2016/wordml/cid" xmlns:w16="http://schemas.microsoft.com/office/word/2018/wordml" xmlns:w16du="http://schemas.microsoft.com/office/word/2023/wordml/word16du" xmlns:w16sdtdh="http://schemas.microsoft.com/office/word/2020/wordml/sdtdatahash" xmlns:w16se="http://schemas.microsoft.com/office/word/2015/wordml/symex" mc:Ignorable="w14 w15 w16se w16cid w16 w16cex w16sdtdh w16du">
+<w:styles xmlns:mc="http://schemas.openxmlformats.org/markup-compatibility/2006" xmlns:r="http://schemas.openxmlformats.org/officeDocument/2006/relationships" xmlns:w="http://schemas.openxmlformats.org/wordprocessingml/2006/main" xmlns:w14="http://schemas.microsoft.com/office/word/2010/wordml" xmlns:w15="http://schemas.microsoft.com/office/word/2012/wordml" xmlns:w16cex="http://schemas.microsoft.com/office/word/2018/wordml/cex" xmlns:w16cid="http://schemas.microsoft.com/office/word/2016/wordml/cid" xmlns:w16="http://schemas.microsoft.com/office/word/2018/wordml" xmlns:w16du="http://schemas.microsoft.com/office/word/2023/wordml/word16du" xmlns:w16sdtdh="http://schemas.microsoft.com/office/word/2020/wordml/sdtdatahash" xmlns:w16sdtfl="http://schemas.microsoft.com/office/word/2024/wordml/sdtformatlock" xmlns:w16se="http://schemas.microsoft.com/office/word/2015/wordml/symex" mc:Ignorable="w14 w15 w16se w16cid w16 w16cex w16sdtdh w16sdtfl w16du">
   <w:docDefaults>
     <w:rPrDefault>
       <w:rPr>

</xml_diff>

<commit_message>
feat: improve document, remove unused code parts
</commit_message>
<xml_diff>
--- a/Documents/PRISMA_2020_flow_diagram_new_SRs_v1.docx
+++ b/Documents/PRISMA_2020_flow_diagram_new_SRs_v1.docx
@@ -313,27 +313,7 @@
                                 <w:sz w:val="18"/>
                                 <w:szCs w:val="20"/>
                               </w:rPr>
-                              <w:t xml:space="preserve">Duplicate records </w:t>
-                            </w:r>
-                            <w:proofErr w:type="gramStart"/>
-                            <w:r>
-                              <w:rPr>
-                                <w:rFonts w:ascii="Arial" w:hAnsi="Arial" w:cs="Arial"/>
-                                <w:color w:val="000000" w:themeColor="text1"/>
-                                <w:sz w:val="18"/>
-                                <w:szCs w:val="20"/>
-                              </w:rPr>
-                              <w:t>removed  (</w:t>
-                            </w:r>
-                            <w:proofErr w:type="gramEnd"/>
-                            <w:r>
-                              <w:rPr>
-                                <w:rFonts w:ascii="Arial" w:hAnsi="Arial" w:cs="Arial"/>
-                                <w:color w:val="000000" w:themeColor="text1"/>
-                                <w:sz w:val="18"/>
-                                <w:szCs w:val="20"/>
-                              </w:rPr>
-                              <w:t>n = 2)</w:t>
+                              <w:t>Duplicate records removed  (n = 2)</w:t>
                             </w:r>
                           </w:p>
                           <w:p>
@@ -724,17 +704,7 @@
                                 <w:szCs w:val="20"/>
                                 <w:lang w:val="pt-PT"/>
                               </w:rPr>
-                              <w:t xml:space="preserve">ACM Digital </w:t>
-                            </w:r>
-                            <w:r>
-                              <w:rPr>
-                                <w:rFonts w:ascii="Arial" w:hAnsi="Arial" w:cs="Arial"/>
-                                <w:color w:val="000000" w:themeColor="text1"/>
-                                <w:sz w:val="18"/>
-                                <w:szCs w:val="20"/>
-                                <w:lang w:val="pt-PT"/>
-                              </w:rPr>
-                              <w:t xml:space="preserve">Library (n = </w:t>
+                              <w:t xml:space="preserve">ACM Digital Library (n = </w:t>
                             </w:r>
                             <w:r>
                               <w:rPr>
@@ -822,29 +792,7 @@
                                 <w:szCs w:val="20"/>
                                 <w:lang w:val="en-US"/>
                               </w:rPr>
-                              <w:t xml:space="preserve">IEE Xplore </w:t>
-                            </w:r>
-                            <w:proofErr w:type="gramStart"/>
-                            <w:r>
-                              <w:rPr>
-                                <w:rFonts w:ascii="Arial" w:hAnsi="Arial" w:cs="Arial"/>
-                                <w:color w:val="000000" w:themeColor="text1"/>
-                                <w:sz w:val="18"/>
-                                <w:szCs w:val="20"/>
-                                <w:lang w:val="en-US"/>
-                              </w:rPr>
-                              <w:t>( n</w:t>
-                            </w:r>
-                            <w:proofErr w:type="gramEnd"/>
-                            <w:r>
-                              <w:rPr>
-                                <w:rFonts w:ascii="Arial" w:hAnsi="Arial" w:cs="Arial"/>
-                                <w:color w:val="000000" w:themeColor="text1"/>
-                                <w:sz w:val="18"/>
-                                <w:szCs w:val="20"/>
-                                <w:lang w:val="en-US"/>
-                              </w:rPr>
-                              <w:t xml:space="preserve"> = 0)</w:t>
+                              <w:t>IEE Xplore ( n = 0)</w:t>
                             </w:r>
                           </w:p>
                           <w:p>
@@ -3325,16 +3273,16 @@
                                 <w:sz w:val="18"/>
                                 <w:szCs w:val="20"/>
                               </w:rPr>
-                              <w:t xml:space="preserve"> (n =1</w:t>
-                            </w:r>
-                            <w:r>
-                              <w:rPr>
-                                <w:rFonts w:ascii="Arial" w:hAnsi="Arial" w:cs="Arial"/>
-                                <w:color w:val="000000" w:themeColor="text1"/>
-                                <w:sz w:val="18"/>
-                                <w:szCs w:val="20"/>
-                              </w:rPr>
-                              <w:t>2</w:t>
+                              <w:t xml:space="preserve"> (n =</w:t>
+                            </w:r>
+                            <w:r>
+                              <w:rPr>
+                                <w:rFonts w:ascii="Arial" w:hAnsi="Arial" w:cs="Arial"/>
+                                <w:color w:val="000000" w:themeColor="text1"/>
+                                <w:sz w:val="18"/>
+                                <w:szCs w:val="20"/>
+                              </w:rPr>
+                              <w:t>16</w:t>
                             </w:r>
                             <w:r>
                               <w:rPr>
@@ -3420,16 +3368,16 @@
                           <w:sz w:val="18"/>
                           <w:szCs w:val="20"/>
                         </w:rPr>
-                        <w:t xml:space="preserve"> (n =1</w:t>
-                      </w:r>
-                      <w:r>
-                        <w:rPr>
-                          <w:rFonts w:ascii="Arial" w:hAnsi="Arial" w:cs="Arial"/>
-                          <w:color w:val="000000" w:themeColor="text1"/>
-                          <w:sz w:val="18"/>
-                          <w:szCs w:val="20"/>
-                        </w:rPr>
-                        <w:t>2</w:t>
+                        <w:t xml:space="preserve"> (n =</w:t>
+                      </w:r>
+                      <w:r>
+                        <w:rPr>
+                          <w:rFonts w:ascii="Arial" w:hAnsi="Arial" w:cs="Arial"/>
+                          <w:color w:val="000000" w:themeColor="text1"/>
+                          <w:sz w:val="18"/>
+                          <w:szCs w:val="20"/>
+                        </w:rPr>
+                        <w:t>16</w:t>
                       </w:r>
                       <w:r>
                         <w:rPr>
@@ -3683,16 +3631,7 @@
                                 <w:sz w:val="18"/>
                                 <w:szCs w:val="20"/>
                               </w:rPr>
-                              <w:t>24</w:t>
-                            </w:r>
-                            <w:r>
-                              <w:rPr>
-                                <w:rFonts w:ascii="Arial" w:hAnsi="Arial" w:cs="Arial"/>
-                                <w:color w:val="000000" w:themeColor="text1"/>
-                                <w:sz w:val="18"/>
-                                <w:szCs w:val="20"/>
-                              </w:rPr>
-                              <w:t>)</w:t>
+                              <w:t>24)</w:t>
                             </w:r>
                           </w:p>
                         </w:txbxContent>
@@ -4057,7 +3996,7 @@
                                 <w:sz w:val="18"/>
                                 <w:szCs w:val="20"/>
                               </w:rPr>
-                              <w:t>12</w:t>
+                              <w:t>8</w:t>
                             </w:r>
                             <w:r>
                               <w:rPr>
@@ -4117,7 +4056,7 @@
                                 <w:sz w:val="18"/>
                                 <w:szCs w:val="20"/>
                               </w:rPr>
-                              <w:t>12</w:t>
+                              <w:t>8</w:t>
                             </w:r>
                             <w:r>
                               <w:rPr>
@@ -4213,7 +4152,7 @@
                           <w:sz w:val="18"/>
                           <w:szCs w:val="20"/>
                         </w:rPr>
-                        <w:t>12</w:t>
+                        <w:t>8</w:t>
                       </w:r>
                       <w:r>
                         <w:rPr>
@@ -4273,7 +4212,7 @@
                           <w:sz w:val="18"/>
                           <w:szCs w:val="20"/>
                         </w:rPr>
-                        <w:t>12</w:t>
+                        <w:t>8</w:t>
                       </w:r>
                       <w:r>
                         <w:rPr>
@@ -4747,29 +4686,7 @@
           <w:szCs w:val="20"/>
           <w:lang w:val="pt-PT"/>
         </w:rPr>
-        <w:t>BMJ 2021;</w:t>
-      </w:r>
-      <w:proofErr w:type="gramStart"/>
-      <w:r>
-        <w:rPr>
-          <w:rFonts w:ascii="Arial" w:hAnsi="Arial" w:cs="Arial"/>
-          <w:color w:val="000000" w:themeColor="text1"/>
-          <w:sz w:val="18"/>
-          <w:szCs w:val="20"/>
-          <w:lang w:val="pt-PT"/>
-        </w:rPr>
-        <w:t>372:n</w:t>
-      </w:r>
-      <w:proofErr w:type="gramEnd"/>
-      <w:r>
-        <w:rPr>
-          <w:rFonts w:ascii="Arial" w:hAnsi="Arial" w:cs="Arial"/>
-          <w:color w:val="000000" w:themeColor="text1"/>
-          <w:sz w:val="18"/>
-          <w:szCs w:val="20"/>
-          <w:lang w:val="pt-PT"/>
-        </w:rPr>
-        <w:t>71. doi: 10.1136/bmj.n71.</w:t>
+        <w:t>BMJ 2021;372:n71. doi: 10.1136/bmj.n71.</w:t>
       </w:r>
     </w:p>
     <w:p>

</xml_diff>